<commit_message>
Update: Add instructions for updating the repository before opening a PR
</commit_message>
<xml_diff>
--- a/Contributor_Guide.docx
+++ b/Contributor_Guide.docx
@@ -157,21 +157,8 @@
           <w:sz w:val="32"/>
           <w:szCs w:val="32"/>
         </w:rPr>
-        <w:t>git clone https://github.com/&lt;your-username&gt;/&lt;repo-name</w:t>
+        <w:t>git clone https://github.com/&lt;your-username&gt;/&lt;repo-name&gt;.git</w:t>
       </w:r>
-      <w:proofErr w:type="gramStart"/>
-      <w:r>
-        <w:rPr>
-          <w:rFonts w:asciiTheme="majorHAnsi" w:eastAsiaTheme="majorEastAsia" w:hAnsiTheme="majorHAnsi" w:cstheme="majorBidi"/>
-          <w:color w:val="17365D" w:themeColor="text2" w:themeShade="BF"/>
-          <w:spacing w:val="5"/>
-          <w:kern w:val="28"/>
-          <w:sz w:val="32"/>
-          <w:szCs w:val="32"/>
-        </w:rPr>
-        <w:t>&gt;.git</w:t>
-      </w:r>
-      <w:proofErr w:type="gramEnd"/>
     </w:p>
     <w:p>
       <w:pPr>
@@ -322,21 +309,8 @@
           <w:sz w:val="32"/>
           <w:szCs w:val="32"/>
         </w:rPr>
-        <w:t xml:space="preserve">git </w:t>
+        <w:t>git add .</w:t>
       </w:r>
-      <w:proofErr w:type="gramStart"/>
-      <w:r>
-        <w:rPr>
-          <w:rFonts w:asciiTheme="majorHAnsi" w:eastAsiaTheme="majorEastAsia" w:hAnsiTheme="majorHAnsi" w:cstheme="majorBidi"/>
-          <w:color w:val="17365D" w:themeColor="text2" w:themeShade="BF"/>
-          <w:spacing w:val="5"/>
-          <w:kern w:val="28"/>
-          <w:sz w:val="32"/>
-          <w:szCs w:val="32"/>
-        </w:rPr>
-        <w:t>add .</w:t>
-      </w:r>
-      <w:proofErr w:type="gramEnd"/>
     </w:p>
     <w:p>
       <w:pPr>
@@ -610,6 +584,84 @@
         </w:rPr>
         <w:t>Fill the PR template and submit.</w:t>
       </w:r>
+    </w:p>
+    <w:p>
+      <w:pPr>
+        <w:numPr>
+          <w:ilvl w:val="0"/>
+          <w:numId w:val="10"/>
+        </w:numPr>
+        <w:rPr>
+          <w:rFonts w:asciiTheme="majorHAnsi" w:eastAsiaTheme="majorEastAsia" w:hAnsiTheme="majorHAnsi" w:cstheme="majorBidi"/>
+          <w:color w:val="17365D" w:themeColor="text2" w:themeShade="BF"/>
+          <w:spacing w:val="5"/>
+          <w:kern w:val="28"/>
+          <w:sz w:val="32"/>
+          <w:szCs w:val="32"/>
+        </w:rPr>
+      </w:pPr>
+      <w:r>
+        <w:rPr>
+          <w:rFonts w:asciiTheme="majorHAnsi" w:eastAsiaTheme="majorEastAsia" w:hAnsiTheme="majorHAnsi" w:cstheme="majorBidi"/>
+          <w:b/>
+          <w:bCs/>
+          <w:color w:val="17365D" w:themeColor="text2" w:themeShade="BF"/>
+          <w:spacing w:val="5"/>
+          <w:kern w:val="28"/>
+          <w:sz w:val="32"/>
+          <w:szCs w:val="32"/>
+        </w:rPr>
+        <w:lastRenderedPageBreak/>
+        <w:t>Update Your Repo</w:t>
+      </w:r>
+      <w:r>
+        <w:rPr>
+          <w:rFonts w:asciiTheme="majorHAnsi" w:eastAsiaTheme="majorEastAsia" w:hAnsiTheme="majorHAnsi" w:cstheme="majorBidi"/>
+          <w:color w:val="17365D" w:themeColor="text2" w:themeShade="BF"/>
+          <w:spacing w:val="5"/>
+          <w:kern w:val="28"/>
+          <w:sz w:val="32"/>
+          <w:szCs w:val="32"/>
+        </w:rPr>
+        <w:t>:</w:t>
+      </w:r>
+    </w:p>
+    <w:p>
+      <w:pPr>
+        <w:ind w:left="720"/>
+        <w:rPr>
+          <w:rFonts w:asciiTheme="majorHAnsi" w:eastAsiaTheme="majorEastAsia" w:hAnsiTheme="majorHAnsi" w:cstheme="majorBidi"/>
+          <w:color w:val="17365D" w:themeColor="text2" w:themeShade="BF"/>
+          <w:spacing w:val="5"/>
+          <w:kern w:val="28"/>
+          <w:sz w:val="32"/>
+          <w:szCs w:val="32"/>
+        </w:rPr>
+      </w:pPr>
+      <w:r>
+        <w:rPr>
+          <w:rFonts w:asciiTheme="majorHAnsi" w:eastAsiaTheme="majorEastAsia" w:hAnsiTheme="majorHAnsi" w:cstheme="majorBidi"/>
+          <w:color w:val="17365D" w:themeColor="text2" w:themeShade="BF"/>
+          <w:spacing w:val="5"/>
+          <w:kern w:val="28"/>
+          <w:sz w:val="32"/>
+          <w:szCs w:val="32"/>
+        </w:rPr>
+        <w:t>git pull origin main</w:t>
+      </w:r>
+    </w:p>
+    <w:p>
+      <w:pPr>
+        <w:ind w:left="1080"/>
+        <w:rPr>
+          <w:rFonts w:asciiTheme="majorHAnsi" w:eastAsiaTheme="majorEastAsia" w:hAnsiTheme="majorHAnsi" w:cstheme="majorBidi"/>
+          <w:color w:val="17365D" w:themeColor="text2" w:themeShade="BF"/>
+          <w:spacing w:val="5"/>
+          <w:kern w:val="28"/>
+          <w:sz w:val="32"/>
+          <w:szCs w:val="32"/>
+        </w:rPr>
+      </w:pPr>
     </w:p>
     <w:p>
       <w:pPr>
@@ -1555,6 +1607,7 @@
   <w:style w:type="character" w:default="1" w:styleId="DefaultParagraphFont">
     <w:name w:val="Default Paragraph Font"/>
     <w:uiPriority w:val="1"/>
+    <w:semiHidden/>
     <w:unhideWhenUsed/>
   </w:style>
   <w:style w:type="table" w:default="1" w:styleId="TableNormal">

</xml_diff>